<commit_message>
Anforderungen nach Chris Rupp formuliert
</commit_message>
<xml_diff>
--- a/MS2/Task_Analysis.docx
+++ b/MS2/Task_Analysis.docx
@@ -88,7 +88,7 @@
       <w:tblPr>
         <w:tblW w:w="9700" w:type="dxa"/>
         <w:jc w:val="left"/>
-        <w:tblInd w:w="53" w:type="dxa"/>
+        <w:tblInd w:w="50" w:type="dxa"/>
         <w:tblBorders>
           <w:top w:val="single" w:sz="2" w:space="0" w:color="000001"/>
           <w:left w:val="single" w:sz="2" w:space="0" w:color="000001"/>
@@ -97,32 +97,32 @@
         </w:tblBorders>
         <w:tblCellMar>
           <w:top w:w="55" w:type="dxa"/>
-          <w:left w:w="51" w:type="dxa"/>
+          <w:left w:w="48" w:type="dxa"/>
           <w:bottom w:w="55" w:type="dxa"/>
           <w:right w:w="55" w:type="dxa"/>
         </w:tblCellMar>
       </w:tblPr>
       <w:tblGrid>
-        <w:gridCol w:w="1140"/>
+        <w:gridCol w:w="1139"/>
         <w:gridCol w:w="1848"/>
         <w:gridCol w:w="2143"/>
         <w:gridCol w:w="2354"/>
-        <w:gridCol w:w="2215"/>
+        <w:gridCol w:w="2216"/>
       </w:tblGrid>
       <w:tr>
         <w:trPr/>
         <w:tc>
           <w:tcPr>
-            <w:tcW w:w="1140" w:type="dxa"/>
-            <w:tcBorders>
-              <w:top w:val="single" w:sz="2" w:space="0" w:color="000001"/>
-              <w:left w:val="single" w:sz="2" w:space="0" w:color="000001"/>
-              <w:bottom w:val="single" w:sz="2" w:space="0" w:color="000001"/>
-              <w:insideH w:val="single" w:sz="2" w:space="0" w:color="000001"/>
-            </w:tcBorders>
-            <w:shd w:fill="auto" w:val="clear"/>
-            <w:tcMar>
-              <w:left w:w="51" w:type="dxa"/>
+            <w:tcW w:w="1139" w:type="dxa"/>
+            <w:tcBorders>
+              <w:top w:val="single" w:sz="2" w:space="0" w:color="000001"/>
+              <w:left w:val="single" w:sz="2" w:space="0" w:color="000001"/>
+              <w:bottom w:val="single" w:sz="2" w:space="0" w:color="000001"/>
+              <w:insideH w:val="single" w:sz="2" w:space="0" w:color="000001"/>
+            </w:tcBorders>
+            <w:shd w:fill="auto" w:val="clear"/>
+            <w:tcMar>
+              <w:left w:w="48" w:type="dxa"/>
             </w:tcMar>
           </w:tcPr>
           <w:p>
@@ -151,7 +151,7 @@
             </w:tcBorders>
             <w:shd w:fill="auto" w:val="clear"/>
             <w:tcMar>
-              <w:left w:w="51" w:type="dxa"/>
+              <w:left w:w="48" w:type="dxa"/>
             </w:tcMar>
           </w:tcPr>
           <w:p>
@@ -180,7 +180,7 @@
             </w:tcBorders>
             <w:shd w:fill="auto" w:val="clear"/>
             <w:tcMar>
-              <w:left w:w="51" w:type="dxa"/>
+              <w:left w:w="48" w:type="dxa"/>
             </w:tcMar>
           </w:tcPr>
           <w:p>
@@ -209,7 +209,7 @@
             </w:tcBorders>
             <w:shd w:fill="auto" w:val="clear"/>
             <w:tcMar>
-              <w:left w:w="51" w:type="dxa"/>
+              <w:left w:w="48" w:type="dxa"/>
             </w:tcMar>
           </w:tcPr>
           <w:p>
@@ -229,7 +229,7 @@
         </w:tc>
         <w:tc>
           <w:tcPr>
-            <w:tcW w:w="2215" w:type="dxa"/>
+            <w:tcW w:w="2216" w:type="dxa"/>
             <w:tcBorders>
               <w:top w:val="single" w:sz="2" w:space="0" w:color="000001"/>
               <w:left w:val="single" w:sz="2" w:space="0" w:color="000001"/>
@@ -240,7 +240,7 @@
             </w:tcBorders>
             <w:shd w:fill="auto" w:val="clear"/>
             <w:tcMar>
-              <w:left w:w="51" w:type="dxa"/>
+              <w:left w:w="48" w:type="dxa"/>
             </w:tcMar>
           </w:tcPr>
           <w:p>
@@ -263,16 +263,16 @@
         <w:trPr/>
         <w:tc>
           <w:tcPr>
-            <w:tcW w:w="1140" w:type="dxa"/>
-            <w:tcBorders>
-              <w:top w:val="single" w:sz="2" w:space="0" w:color="000001"/>
-              <w:left w:val="single" w:sz="2" w:space="0" w:color="000001"/>
-              <w:bottom w:val="single" w:sz="2" w:space="0" w:color="000001"/>
-              <w:insideH w:val="single" w:sz="2" w:space="0" w:color="000001"/>
-            </w:tcBorders>
-            <w:shd w:fill="auto" w:val="clear"/>
-            <w:tcMar>
-              <w:left w:w="51" w:type="dxa"/>
+            <w:tcW w:w="1139" w:type="dxa"/>
+            <w:tcBorders>
+              <w:top w:val="single" w:sz="2" w:space="0" w:color="000001"/>
+              <w:left w:val="single" w:sz="2" w:space="0" w:color="000001"/>
+              <w:bottom w:val="single" w:sz="2" w:space="0" w:color="000001"/>
+              <w:insideH w:val="single" w:sz="2" w:space="0" w:color="000001"/>
+            </w:tcBorders>
+            <w:shd w:fill="auto" w:val="clear"/>
+            <w:tcMar>
+              <w:left w:w="48" w:type="dxa"/>
             </w:tcMar>
           </w:tcPr>
           <w:p>
@@ -301,7 +301,7 @@
             </w:tcBorders>
             <w:shd w:fill="auto" w:val="clear"/>
             <w:tcMar>
-              <w:left w:w="51" w:type="dxa"/>
+              <w:left w:w="48" w:type="dxa"/>
             </w:tcMar>
           </w:tcPr>
           <w:p>
@@ -330,7 +330,7 @@
             </w:tcBorders>
             <w:shd w:fill="auto" w:val="clear"/>
             <w:tcMar>
-              <w:left w:w="51" w:type="dxa"/>
+              <w:left w:w="48" w:type="dxa"/>
             </w:tcMar>
           </w:tcPr>
           <w:p>
@@ -359,7 +359,7 @@
             </w:tcBorders>
             <w:shd w:fill="auto" w:val="clear"/>
             <w:tcMar>
-              <w:left w:w="51" w:type="dxa"/>
+              <w:left w:w="48" w:type="dxa"/>
             </w:tcMar>
           </w:tcPr>
           <w:p>
@@ -421,7 +421,7 @@
         </w:tc>
         <w:tc>
           <w:tcPr>
-            <w:tcW w:w="2215" w:type="dxa"/>
+            <w:tcW w:w="2216" w:type="dxa"/>
             <w:tcBorders>
               <w:top w:val="single" w:sz="2" w:space="0" w:color="000001"/>
               <w:left w:val="single" w:sz="2" w:space="0" w:color="000001"/>
@@ -432,7 +432,7 @@
             </w:tcBorders>
             <w:shd w:fill="auto" w:val="clear"/>
             <w:tcMar>
-              <w:left w:w="51" w:type="dxa"/>
+              <w:left w:w="48" w:type="dxa"/>
             </w:tcMar>
           </w:tcPr>
           <w:p>
@@ -455,16 +455,16 @@
         <w:trPr/>
         <w:tc>
           <w:tcPr>
-            <w:tcW w:w="1140" w:type="dxa"/>
-            <w:tcBorders>
-              <w:top w:val="single" w:sz="2" w:space="0" w:color="000001"/>
-              <w:left w:val="single" w:sz="2" w:space="0" w:color="000001"/>
-              <w:bottom w:val="single" w:sz="2" w:space="0" w:color="000001"/>
-              <w:insideH w:val="single" w:sz="2" w:space="0" w:color="000001"/>
-            </w:tcBorders>
-            <w:shd w:fill="auto" w:val="clear"/>
-            <w:tcMar>
-              <w:left w:w="51" w:type="dxa"/>
+            <w:tcW w:w="1139" w:type="dxa"/>
+            <w:tcBorders>
+              <w:top w:val="single" w:sz="2" w:space="0" w:color="000001"/>
+              <w:left w:val="single" w:sz="2" w:space="0" w:color="000001"/>
+              <w:bottom w:val="single" w:sz="2" w:space="0" w:color="000001"/>
+              <w:insideH w:val="single" w:sz="2" w:space="0" w:color="000001"/>
+            </w:tcBorders>
+            <w:shd w:fill="auto" w:val="clear"/>
+            <w:tcMar>
+              <w:left w:w="48" w:type="dxa"/>
             </w:tcMar>
           </w:tcPr>
           <w:p>
@@ -492,7 +492,7 @@
             </w:tcBorders>
             <w:shd w:fill="auto" w:val="clear"/>
             <w:tcMar>
-              <w:left w:w="51" w:type="dxa"/>
+              <w:left w:w="48" w:type="dxa"/>
             </w:tcMar>
           </w:tcPr>
           <w:p>
@@ -520,7 +520,7 @@
             </w:tcBorders>
             <w:shd w:fill="auto" w:val="clear"/>
             <w:tcMar>
-              <w:left w:w="51" w:type="dxa"/>
+              <w:left w:w="48" w:type="dxa"/>
             </w:tcMar>
           </w:tcPr>
           <w:p>
@@ -549,7 +549,7 @@
             </w:tcBorders>
             <w:shd w:fill="auto" w:val="clear"/>
             <w:tcMar>
-              <w:left w:w="51" w:type="dxa"/>
+              <w:left w:w="48" w:type="dxa"/>
             </w:tcMar>
           </w:tcPr>
           <w:p>
@@ -597,7 +597,7 @@
         </w:tc>
         <w:tc>
           <w:tcPr>
-            <w:tcW w:w="2215" w:type="dxa"/>
+            <w:tcW w:w="2216" w:type="dxa"/>
             <w:tcBorders>
               <w:top w:val="single" w:sz="2" w:space="0" w:color="000001"/>
               <w:left w:val="single" w:sz="2" w:space="0" w:color="000001"/>
@@ -608,7 +608,7 @@
             </w:tcBorders>
             <w:shd w:fill="auto" w:val="clear"/>
             <w:tcMar>
-              <w:left w:w="51" w:type="dxa"/>
+              <w:left w:w="48" w:type="dxa"/>
             </w:tcMar>
           </w:tcPr>
           <w:p>
@@ -631,15 +631,16 @@
         <w:trPr/>
         <w:tc>
           <w:tcPr>
-            <w:tcW w:w="1140" w:type="dxa"/>
-            <w:tcBorders>
-              <w:left w:val="single" w:sz="2" w:space="0" w:color="000001"/>
-              <w:bottom w:val="single" w:sz="2" w:space="0" w:color="000001"/>
-              <w:insideH w:val="single" w:sz="2" w:space="0" w:color="000001"/>
-            </w:tcBorders>
-            <w:shd w:fill="auto" w:val="clear"/>
-            <w:tcMar>
-              <w:left w:w="51" w:type="dxa"/>
+            <w:tcW w:w="1139" w:type="dxa"/>
+            <w:tcBorders>
+              <w:top w:val="single" w:sz="2" w:space="0" w:color="000001"/>
+              <w:left w:val="single" w:sz="2" w:space="0" w:color="000001"/>
+              <w:bottom w:val="single" w:sz="2" w:space="0" w:color="000001"/>
+              <w:insideH w:val="single" w:sz="2" w:space="0" w:color="000001"/>
+            </w:tcBorders>
+            <w:shd w:fill="auto" w:val="clear"/>
+            <w:tcMar>
+              <w:left w:w="48" w:type="dxa"/>
             </w:tcMar>
           </w:tcPr>
           <w:p>
@@ -660,13 +661,14 @@
           <w:tcPr>
             <w:tcW w:w="1848" w:type="dxa"/>
             <w:tcBorders>
-              <w:left w:val="single" w:sz="2" w:space="0" w:color="000001"/>
-              <w:bottom w:val="single" w:sz="2" w:space="0" w:color="000001"/>
-              <w:insideH w:val="single" w:sz="2" w:space="0" w:color="000001"/>
-            </w:tcBorders>
-            <w:shd w:fill="auto" w:val="clear"/>
-            <w:tcMar>
-              <w:left w:w="51" w:type="dxa"/>
+              <w:top w:val="single" w:sz="2" w:space="0" w:color="000001"/>
+              <w:left w:val="single" w:sz="2" w:space="0" w:color="000001"/>
+              <w:bottom w:val="single" w:sz="2" w:space="0" w:color="000001"/>
+              <w:insideH w:val="single" w:sz="2" w:space="0" w:color="000001"/>
+            </w:tcBorders>
+            <w:shd w:fill="auto" w:val="clear"/>
+            <w:tcMar>
+              <w:left w:w="48" w:type="dxa"/>
             </w:tcMar>
           </w:tcPr>
           <w:p>
@@ -688,13 +690,14 @@
           <w:tcPr>
             <w:tcW w:w="2143" w:type="dxa"/>
             <w:tcBorders>
-              <w:left w:val="single" w:sz="2" w:space="0" w:color="000001"/>
-              <w:bottom w:val="single" w:sz="2" w:space="0" w:color="000001"/>
-              <w:insideH w:val="single" w:sz="2" w:space="0" w:color="000001"/>
-            </w:tcBorders>
-            <w:shd w:fill="auto" w:val="clear"/>
-            <w:tcMar>
-              <w:left w:w="51" w:type="dxa"/>
+              <w:top w:val="single" w:sz="2" w:space="0" w:color="000001"/>
+              <w:left w:val="single" w:sz="2" w:space="0" w:color="000001"/>
+              <w:bottom w:val="single" w:sz="2" w:space="0" w:color="000001"/>
+              <w:insideH w:val="single" w:sz="2" w:space="0" w:color="000001"/>
+            </w:tcBorders>
+            <w:shd w:fill="auto" w:val="clear"/>
+            <w:tcMar>
+              <w:left w:w="48" w:type="dxa"/>
             </w:tcMar>
           </w:tcPr>
           <w:p>
@@ -716,13 +719,14 @@
           <w:tcPr>
             <w:tcW w:w="2354" w:type="dxa"/>
             <w:tcBorders>
-              <w:left w:val="single" w:sz="2" w:space="0" w:color="000001"/>
-              <w:bottom w:val="single" w:sz="2" w:space="0" w:color="000001"/>
-              <w:insideH w:val="single" w:sz="2" w:space="0" w:color="000001"/>
-            </w:tcBorders>
-            <w:shd w:fill="auto" w:val="clear"/>
-            <w:tcMar>
-              <w:left w:w="51" w:type="dxa"/>
+              <w:top w:val="single" w:sz="2" w:space="0" w:color="000001"/>
+              <w:left w:val="single" w:sz="2" w:space="0" w:color="000001"/>
+              <w:bottom w:val="single" w:sz="2" w:space="0" w:color="000001"/>
+              <w:insideH w:val="single" w:sz="2" w:space="0" w:color="000001"/>
+            </w:tcBorders>
+            <w:shd w:fill="auto" w:val="clear"/>
+            <w:tcMar>
+              <w:left w:w="48" w:type="dxa"/>
             </w:tcMar>
           </w:tcPr>
           <w:p>
@@ -756,8 +760,9 @@
         </w:tc>
         <w:tc>
           <w:tcPr>
-            <w:tcW w:w="2215" w:type="dxa"/>
-            <w:tcBorders>
+            <w:tcW w:w="2216" w:type="dxa"/>
+            <w:tcBorders>
+              <w:top w:val="single" w:sz="2" w:space="0" w:color="000001"/>
               <w:left w:val="single" w:sz="2" w:space="0" w:color="000001"/>
               <w:bottom w:val="single" w:sz="2" w:space="0" w:color="000001"/>
               <w:right w:val="single" w:sz="2" w:space="0" w:color="000001"/>
@@ -766,7 +771,7 @@
             </w:tcBorders>
             <w:shd w:fill="auto" w:val="clear"/>
             <w:tcMar>
-              <w:left w:w="51" w:type="dxa"/>
+              <w:left w:w="48" w:type="dxa"/>
             </w:tcMar>
           </w:tcPr>
           <w:p>
@@ -789,15 +794,16 @@
         <w:trPr/>
         <w:tc>
           <w:tcPr>
-            <w:tcW w:w="1140" w:type="dxa"/>
-            <w:tcBorders>
-              <w:left w:val="single" w:sz="2" w:space="0" w:color="000001"/>
-              <w:bottom w:val="single" w:sz="2" w:space="0" w:color="000001"/>
-              <w:insideH w:val="single" w:sz="2" w:space="0" w:color="000001"/>
-            </w:tcBorders>
-            <w:shd w:fill="auto" w:val="clear"/>
-            <w:tcMar>
-              <w:left w:w="51" w:type="dxa"/>
+            <w:tcW w:w="1139" w:type="dxa"/>
+            <w:tcBorders>
+              <w:top w:val="single" w:sz="2" w:space="0" w:color="000001"/>
+              <w:left w:val="single" w:sz="2" w:space="0" w:color="000001"/>
+              <w:bottom w:val="single" w:sz="2" w:space="0" w:color="000001"/>
+              <w:insideH w:val="single" w:sz="2" w:space="0" w:color="000001"/>
+            </w:tcBorders>
+            <w:shd w:fill="auto" w:val="clear"/>
+            <w:tcMar>
+              <w:left w:w="48" w:type="dxa"/>
             </w:tcMar>
           </w:tcPr>
           <w:p>
@@ -818,13 +824,14 @@
           <w:tcPr>
             <w:tcW w:w="1848" w:type="dxa"/>
             <w:tcBorders>
-              <w:left w:val="single" w:sz="2" w:space="0" w:color="000001"/>
-              <w:bottom w:val="single" w:sz="2" w:space="0" w:color="000001"/>
-              <w:insideH w:val="single" w:sz="2" w:space="0" w:color="000001"/>
-            </w:tcBorders>
-            <w:shd w:fill="auto" w:val="clear"/>
-            <w:tcMar>
-              <w:left w:w="51" w:type="dxa"/>
+              <w:top w:val="single" w:sz="2" w:space="0" w:color="000001"/>
+              <w:left w:val="single" w:sz="2" w:space="0" w:color="000001"/>
+              <w:bottom w:val="single" w:sz="2" w:space="0" w:color="000001"/>
+              <w:insideH w:val="single" w:sz="2" w:space="0" w:color="000001"/>
+            </w:tcBorders>
+            <w:shd w:fill="auto" w:val="clear"/>
+            <w:tcMar>
+              <w:left w:w="48" w:type="dxa"/>
             </w:tcMar>
           </w:tcPr>
           <w:p>
@@ -846,13 +853,14 @@
           <w:tcPr>
             <w:tcW w:w="2143" w:type="dxa"/>
             <w:tcBorders>
-              <w:left w:val="single" w:sz="2" w:space="0" w:color="000001"/>
-              <w:bottom w:val="single" w:sz="2" w:space="0" w:color="000001"/>
-              <w:insideH w:val="single" w:sz="2" w:space="0" w:color="000001"/>
-            </w:tcBorders>
-            <w:shd w:fill="auto" w:val="clear"/>
-            <w:tcMar>
-              <w:left w:w="51" w:type="dxa"/>
+              <w:top w:val="single" w:sz="2" w:space="0" w:color="000001"/>
+              <w:left w:val="single" w:sz="2" w:space="0" w:color="000001"/>
+              <w:bottom w:val="single" w:sz="2" w:space="0" w:color="000001"/>
+              <w:insideH w:val="single" w:sz="2" w:space="0" w:color="000001"/>
+            </w:tcBorders>
+            <w:shd w:fill="auto" w:val="clear"/>
+            <w:tcMar>
+              <w:left w:w="48" w:type="dxa"/>
             </w:tcMar>
           </w:tcPr>
           <w:p>
@@ -874,13 +882,14 @@
           <w:tcPr>
             <w:tcW w:w="2354" w:type="dxa"/>
             <w:tcBorders>
-              <w:left w:val="single" w:sz="2" w:space="0" w:color="000001"/>
-              <w:bottom w:val="single" w:sz="2" w:space="0" w:color="000001"/>
-              <w:insideH w:val="single" w:sz="2" w:space="0" w:color="000001"/>
-            </w:tcBorders>
-            <w:shd w:fill="auto" w:val="clear"/>
-            <w:tcMar>
-              <w:left w:w="51" w:type="dxa"/>
+              <w:top w:val="single" w:sz="2" w:space="0" w:color="000001"/>
+              <w:left w:val="single" w:sz="2" w:space="0" w:color="000001"/>
+              <w:bottom w:val="single" w:sz="2" w:space="0" w:color="000001"/>
+              <w:insideH w:val="single" w:sz="2" w:space="0" w:color="000001"/>
+            </w:tcBorders>
+            <w:shd w:fill="auto" w:val="clear"/>
+            <w:tcMar>
+              <w:left w:w="48" w:type="dxa"/>
             </w:tcMar>
           </w:tcPr>
           <w:p>
@@ -914,8 +923,9 @@
         </w:tc>
         <w:tc>
           <w:tcPr>
-            <w:tcW w:w="2215" w:type="dxa"/>
-            <w:tcBorders>
+            <w:tcW w:w="2216" w:type="dxa"/>
+            <w:tcBorders>
+              <w:top w:val="single" w:sz="2" w:space="0" w:color="000001"/>
               <w:left w:val="single" w:sz="2" w:space="0" w:color="000001"/>
               <w:bottom w:val="single" w:sz="2" w:space="0" w:color="000001"/>
               <w:right w:val="single" w:sz="2" w:space="0" w:color="000001"/>
@@ -924,7 +934,7 @@
             </w:tcBorders>
             <w:shd w:fill="auto" w:val="clear"/>
             <w:tcMar>
-              <w:left w:w="51" w:type="dxa"/>
+              <w:left w:w="48" w:type="dxa"/>
             </w:tcMar>
           </w:tcPr>
           <w:p>
@@ -947,15 +957,16 @@
         <w:trPr/>
         <w:tc>
           <w:tcPr>
-            <w:tcW w:w="1140" w:type="dxa"/>
-            <w:tcBorders>
-              <w:left w:val="single" w:sz="2" w:space="0" w:color="000001"/>
-              <w:bottom w:val="single" w:sz="2" w:space="0" w:color="000001"/>
-              <w:insideH w:val="single" w:sz="2" w:space="0" w:color="000001"/>
-            </w:tcBorders>
-            <w:shd w:fill="auto" w:val="clear"/>
-            <w:tcMar>
-              <w:left w:w="51" w:type="dxa"/>
+            <w:tcW w:w="1139" w:type="dxa"/>
+            <w:tcBorders>
+              <w:top w:val="single" w:sz="2" w:space="0" w:color="000001"/>
+              <w:left w:val="single" w:sz="2" w:space="0" w:color="000001"/>
+              <w:bottom w:val="single" w:sz="2" w:space="0" w:color="000001"/>
+              <w:insideH w:val="single" w:sz="2" w:space="0" w:color="000001"/>
+            </w:tcBorders>
+            <w:shd w:fill="auto" w:val="clear"/>
+            <w:tcMar>
+              <w:left w:w="48" w:type="dxa"/>
             </w:tcMar>
           </w:tcPr>
           <w:p>
@@ -976,13 +987,14 @@
           <w:tcPr>
             <w:tcW w:w="1848" w:type="dxa"/>
             <w:tcBorders>
-              <w:left w:val="single" w:sz="2" w:space="0" w:color="000001"/>
-              <w:bottom w:val="single" w:sz="2" w:space="0" w:color="000001"/>
-              <w:insideH w:val="single" w:sz="2" w:space="0" w:color="000001"/>
-            </w:tcBorders>
-            <w:shd w:fill="auto" w:val="clear"/>
-            <w:tcMar>
-              <w:left w:w="51" w:type="dxa"/>
+              <w:top w:val="single" w:sz="2" w:space="0" w:color="000001"/>
+              <w:left w:val="single" w:sz="2" w:space="0" w:color="000001"/>
+              <w:bottom w:val="single" w:sz="2" w:space="0" w:color="000001"/>
+              <w:insideH w:val="single" w:sz="2" w:space="0" w:color="000001"/>
+            </w:tcBorders>
+            <w:shd w:fill="auto" w:val="clear"/>
+            <w:tcMar>
+              <w:left w:w="48" w:type="dxa"/>
             </w:tcMar>
           </w:tcPr>
           <w:p>
@@ -1004,13 +1016,14 @@
           <w:tcPr>
             <w:tcW w:w="2143" w:type="dxa"/>
             <w:tcBorders>
-              <w:left w:val="single" w:sz="2" w:space="0" w:color="000001"/>
-              <w:bottom w:val="single" w:sz="2" w:space="0" w:color="000001"/>
-              <w:insideH w:val="single" w:sz="2" w:space="0" w:color="000001"/>
-            </w:tcBorders>
-            <w:shd w:fill="auto" w:val="clear"/>
-            <w:tcMar>
-              <w:left w:w="51" w:type="dxa"/>
+              <w:top w:val="single" w:sz="2" w:space="0" w:color="000001"/>
+              <w:left w:val="single" w:sz="2" w:space="0" w:color="000001"/>
+              <w:bottom w:val="single" w:sz="2" w:space="0" w:color="000001"/>
+              <w:insideH w:val="single" w:sz="2" w:space="0" w:color="000001"/>
+            </w:tcBorders>
+            <w:shd w:fill="auto" w:val="clear"/>
+            <w:tcMar>
+              <w:left w:w="48" w:type="dxa"/>
             </w:tcMar>
           </w:tcPr>
           <w:p>
@@ -1032,13 +1045,14 @@
           <w:tcPr>
             <w:tcW w:w="2354" w:type="dxa"/>
             <w:tcBorders>
-              <w:left w:val="single" w:sz="2" w:space="0" w:color="000001"/>
-              <w:bottom w:val="single" w:sz="2" w:space="0" w:color="000001"/>
-              <w:insideH w:val="single" w:sz="2" w:space="0" w:color="000001"/>
-            </w:tcBorders>
-            <w:shd w:fill="auto" w:val="clear"/>
-            <w:tcMar>
-              <w:left w:w="51" w:type="dxa"/>
+              <w:top w:val="single" w:sz="2" w:space="0" w:color="000001"/>
+              <w:left w:val="single" w:sz="2" w:space="0" w:color="000001"/>
+              <w:bottom w:val="single" w:sz="2" w:space="0" w:color="000001"/>
+              <w:insideH w:val="single" w:sz="2" w:space="0" w:color="000001"/>
+            </w:tcBorders>
+            <w:shd w:fill="auto" w:val="clear"/>
+            <w:tcMar>
+              <w:left w:w="48" w:type="dxa"/>
             </w:tcMar>
           </w:tcPr>
           <w:p>
@@ -1072,8 +1086,9 @@
         </w:tc>
         <w:tc>
           <w:tcPr>
-            <w:tcW w:w="2215" w:type="dxa"/>
-            <w:tcBorders>
+            <w:tcW w:w="2216" w:type="dxa"/>
+            <w:tcBorders>
+              <w:top w:val="single" w:sz="2" w:space="0" w:color="000001"/>
               <w:left w:val="single" w:sz="2" w:space="0" w:color="000001"/>
               <w:bottom w:val="single" w:sz="2" w:space="0" w:color="000001"/>
               <w:right w:val="single" w:sz="2" w:space="0" w:color="000001"/>
@@ -1082,7 +1097,7 @@
             </w:tcBorders>
             <w:shd w:fill="auto" w:val="clear"/>
             <w:tcMar>
-              <w:left w:w="51" w:type="dxa"/>
+              <w:left w:w="48" w:type="dxa"/>
             </w:tcMar>
           </w:tcPr>
           <w:p>
@@ -1105,15 +1120,16 @@
         <w:trPr/>
         <w:tc>
           <w:tcPr>
-            <w:tcW w:w="1140" w:type="dxa"/>
-            <w:tcBorders>
-              <w:left w:val="single" w:sz="2" w:space="0" w:color="000001"/>
-              <w:bottom w:val="single" w:sz="2" w:space="0" w:color="000001"/>
-              <w:insideH w:val="single" w:sz="2" w:space="0" w:color="000001"/>
-            </w:tcBorders>
-            <w:shd w:fill="auto" w:val="clear"/>
-            <w:tcMar>
-              <w:left w:w="51" w:type="dxa"/>
+            <w:tcW w:w="1139" w:type="dxa"/>
+            <w:tcBorders>
+              <w:top w:val="single" w:sz="2" w:space="0" w:color="000001"/>
+              <w:left w:val="single" w:sz="2" w:space="0" w:color="000001"/>
+              <w:bottom w:val="single" w:sz="2" w:space="0" w:color="000001"/>
+              <w:insideH w:val="single" w:sz="2" w:space="0" w:color="000001"/>
+            </w:tcBorders>
+            <w:shd w:fill="auto" w:val="clear"/>
+            <w:tcMar>
+              <w:left w:w="48" w:type="dxa"/>
             </w:tcMar>
           </w:tcPr>
           <w:p>
@@ -1134,13 +1150,14 @@
           <w:tcPr>
             <w:tcW w:w="1848" w:type="dxa"/>
             <w:tcBorders>
-              <w:left w:val="single" w:sz="2" w:space="0" w:color="000001"/>
-              <w:bottom w:val="single" w:sz="2" w:space="0" w:color="000001"/>
-              <w:insideH w:val="single" w:sz="2" w:space="0" w:color="000001"/>
-            </w:tcBorders>
-            <w:shd w:fill="auto" w:val="clear"/>
-            <w:tcMar>
-              <w:left w:w="51" w:type="dxa"/>
+              <w:top w:val="single" w:sz="2" w:space="0" w:color="000001"/>
+              <w:left w:val="single" w:sz="2" w:space="0" w:color="000001"/>
+              <w:bottom w:val="single" w:sz="2" w:space="0" w:color="000001"/>
+              <w:insideH w:val="single" w:sz="2" w:space="0" w:color="000001"/>
+            </w:tcBorders>
+            <w:shd w:fill="auto" w:val="clear"/>
+            <w:tcMar>
+              <w:left w:w="48" w:type="dxa"/>
             </w:tcMar>
           </w:tcPr>
           <w:p>
@@ -1162,13 +1179,14 @@
           <w:tcPr>
             <w:tcW w:w="2143" w:type="dxa"/>
             <w:tcBorders>
-              <w:left w:val="single" w:sz="2" w:space="0" w:color="000001"/>
-              <w:bottom w:val="single" w:sz="2" w:space="0" w:color="000001"/>
-              <w:insideH w:val="single" w:sz="2" w:space="0" w:color="000001"/>
-            </w:tcBorders>
-            <w:shd w:fill="auto" w:val="clear"/>
-            <w:tcMar>
-              <w:left w:w="51" w:type="dxa"/>
+              <w:top w:val="single" w:sz="2" w:space="0" w:color="000001"/>
+              <w:left w:val="single" w:sz="2" w:space="0" w:color="000001"/>
+              <w:bottom w:val="single" w:sz="2" w:space="0" w:color="000001"/>
+              <w:insideH w:val="single" w:sz="2" w:space="0" w:color="000001"/>
+            </w:tcBorders>
+            <w:shd w:fill="auto" w:val="clear"/>
+            <w:tcMar>
+              <w:left w:w="48" w:type="dxa"/>
             </w:tcMar>
           </w:tcPr>
           <w:p>
@@ -1190,13 +1208,14 @@
           <w:tcPr>
             <w:tcW w:w="2354" w:type="dxa"/>
             <w:tcBorders>
-              <w:left w:val="single" w:sz="2" w:space="0" w:color="000001"/>
-              <w:bottom w:val="single" w:sz="2" w:space="0" w:color="000001"/>
-              <w:insideH w:val="single" w:sz="2" w:space="0" w:color="000001"/>
-            </w:tcBorders>
-            <w:shd w:fill="auto" w:val="clear"/>
-            <w:tcMar>
-              <w:left w:w="51" w:type="dxa"/>
+              <w:top w:val="single" w:sz="2" w:space="0" w:color="000001"/>
+              <w:left w:val="single" w:sz="2" w:space="0" w:color="000001"/>
+              <w:bottom w:val="single" w:sz="2" w:space="0" w:color="000001"/>
+              <w:insideH w:val="single" w:sz="2" w:space="0" w:color="000001"/>
+            </w:tcBorders>
+            <w:shd w:fill="auto" w:val="clear"/>
+            <w:tcMar>
+              <w:left w:w="48" w:type="dxa"/>
             </w:tcMar>
           </w:tcPr>
           <w:p>
@@ -1230,8 +1249,9 @@
         </w:tc>
         <w:tc>
           <w:tcPr>
-            <w:tcW w:w="2215" w:type="dxa"/>
-            <w:tcBorders>
+            <w:tcW w:w="2216" w:type="dxa"/>
+            <w:tcBorders>
+              <w:top w:val="single" w:sz="2" w:space="0" w:color="000001"/>
               <w:left w:val="single" w:sz="2" w:space="0" w:color="000001"/>
               <w:bottom w:val="single" w:sz="2" w:space="0" w:color="000001"/>
               <w:right w:val="single" w:sz="2" w:space="0" w:color="000001"/>
@@ -1240,7 +1260,7 @@
             </w:tcBorders>
             <w:shd w:fill="auto" w:val="clear"/>
             <w:tcMar>
-              <w:left w:w="51" w:type="dxa"/>
+              <w:left w:w="48" w:type="dxa"/>
             </w:tcMar>
           </w:tcPr>
           <w:p>
@@ -1263,15 +1283,16 @@
         <w:trPr/>
         <w:tc>
           <w:tcPr>
-            <w:tcW w:w="1140" w:type="dxa"/>
-            <w:tcBorders>
-              <w:left w:val="single" w:sz="2" w:space="0" w:color="000001"/>
-              <w:bottom w:val="single" w:sz="2" w:space="0" w:color="000001"/>
-              <w:insideH w:val="single" w:sz="2" w:space="0" w:color="000001"/>
-            </w:tcBorders>
-            <w:shd w:fill="auto" w:val="clear"/>
-            <w:tcMar>
-              <w:left w:w="51" w:type="dxa"/>
+            <w:tcW w:w="1139" w:type="dxa"/>
+            <w:tcBorders>
+              <w:top w:val="single" w:sz="2" w:space="0" w:color="000001"/>
+              <w:left w:val="single" w:sz="2" w:space="0" w:color="000001"/>
+              <w:bottom w:val="single" w:sz="2" w:space="0" w:color="000001"/>
+              <w:insideH w:val="single" w:sz="2" w:space="0" w:color="000001"/>
+            </w:tcBorders>
+            <w:shd w:fill="auto" w:val="clear"/>
+            <w:tcMar>
+              <w:left w:w="48" w:type="dxa"/>
             </w:tcMar>
           </w:tcPr>
           <w:p>
@@ -1292,13 +1313,14 @@
           <w:tcPr>
             <w:tcW w:w="1848" w:type="dxa"/>
             <w:tcBorders>
-              <w:left w:val="single" w:sz="2" w:space="0" w:color="000001"/>
-              <w:bottom w:val="single" w:sz="2" w:space="0" w:color="000001"/>
-              <w:insideH w:val="single" w:sz="2" w:space="0" w:color="000001"/>
-            </w:tcBorders>
-            <w:shd w:fill="auto" w:val="clear"/>
-            <w:tcMar>
-              <w:left w:w="51" w:type="dxa"/>
+              <w:top w:val="single" w:sz="2" w:space="0" w:color="000001"/>
+              <w:left w:val="single" w:sz="2" w:space="0" w:color="000001"/>
+              <w:bottom w:val="single" w:sz="2" w:space="0" w:color="000001"/>
+              <w:insideH w:val="single" w:sz="2" w:space="0" w:color="000001"/>
+            </w:tcBorders>
+            <w:shd w:fill="auto" w:val="clear"/>
+            <w:tcMar>
+              <w:left w:w="48" w:type="dxa"/>
             </w:tcMar>
           </w:tcPr>
           <w:p>
@@ -1320,13 +1342,14 @@
           <w:tcPr>
             <w:tcW w:w="2143" w:type="dxa"/>
             <w:tcBorders>
-              <w:left w:val="single" w:sz="2" w:space="0" w:color="000001"/>
-              <w:bottom w:val="single" w:sz="2" w:space="0" w:color="000001"/>
-              <w:insideH w:val="single" w:sz="2" w:space="0" w:color="000001"/>
-            </w:tcBorders>
-            <w:shd w:fill="auto" w:val="clear"/>
-            <w:tcMar>
-              <w:left w:w="51" w:type="dxa"/>
+              <w:top w:val="single" w:sz="2" w:space="0" w:color="000001"/>
+              <w:left w:val="single" w:sz="2" w:space="0" w:color="000001"/>
+              <w:bottom w:val="single" w:sz="2" w:space="0" w:color="000001"/>
+              <w:insideH w:val="single" w:sz="2" w:space="0" w:color="000001"/>
+            </w:tcBorders>
+            <w:shd w:fill="auto" w:val="clear"/>
+            <w:tcMar>
+              <w:left w:w="48" w:type="dxa"/>
             </w:tcMar>
           </w:tcPr>
           <w:p>
@@ -1348,13 +1371,14 @@
           <w:tcPr>
             <w:tcW w:w="2354" w:type="dxa"/>
             <w:tcBorders>
-              <w:left w:val="single" w:sz="2" w:space="0" w:color="000001"/>
-              <w:bottom w:val="single" w:sz="2" w:space="0" w:color="000001"/>
-              <w:insideH w:val="single" w:sz="2" w:space="0" w:color="000001"/>
-            </w:tcBorders>
-            <w:shd w:fill="auto" w:val="clear"/>
-            <w:tcMar>
-              <w:left w:w="51" w:type="dxa"/>
+              <w:top w:val="single" w:sz="2" w:space="0" w:color="000001"/>
+              <w:left w:val="single" w:sz="2" w:space="0" w:color="000001"/>
+              <w:bottom w:val="single" w:sz="2" w:space="0" w:color="000001"/>
+              <w:insideH w:val="single" w:sz="2" w:space="0" w:color="000001"/>
+            </w:tcBorders>
+            <w:shd w:fill="auto" w:val="clear"/>
+            <w:tcMar>
+              <w:left w:w="48" w:type="dxa"/>
             </w:tcMar>
           </w:tcPr>
           <w:p>
@@ -1402,8 +1426,9 @@
         </w:tc>
         <w:tc>
           <w:tcPr>
-            <w:tcW w:w="2215" w:type="dxa"/>
-            <w:tcBorders>
+            <w:tcW w:w="2216" w:type="dxa"/>
+            <w:tcBorders>
+              <w:top w:val="single" w:sz="2" w:space="0" w:color="000001"/>
               <w:left w:val="single" w:sz="2" w:space="0" w:color="000001"/>
               <w:bottom w:val="single" w:sz="2" w:space="0" w:color="000001"/>
               <w:right w:val="single" w:sz="2" w:space="0" w:color="000001"/>
@@ -1412,7 +1437,7 @@
             </w:tcBorders>
             <w:shd w:fill="auto" w:val="clear"/>
             <w:tcMar>
-              <w:left w:w="51" w:type="dxa"/>
+              <w:left w:w="48" w:type="dxa"/>
             </w:tcMar>
           </w:tcPr>
           <w:p>
@@ -1435,15 +1460,16 @@
         <w:trPr/>
         <w:tc>
           <w:tcPr>
-            <w:tcW w:w="1140" w:type="dxa"/>
-            <w:tcBorders>
-              <w:left w:val="single" w:sz="2" w:space="0" w:color="000001"/>
-              <w:bottom w:val="single" w:sz="2" w:space="0" w:color="000001"/>
-              <w:insideH w:val="single" w:sz="2" w:space="0" w:color="000001"/>
-            </w:tcBorders>
-            <w:shd w:fill="auto" w:val="clear"/>
-            <w:tcMar>
-              <w:left w:w="51" w:type="dxa"/>
+            <w:tcW w:w="1139" w:type="dxa"/>
+            <w:tcBorders>
+              <w:top w:val="single" w:sz="2" w:space="0" w:color="000001"/>
+              <w:left w:val="single" w:sz="2" w:space="0" w:color="000001"/>
+              <w:bottom w:val="single" w:sz="2" w:space="0" w:color="000001"/>
+              <w:insideH w:val="single" w:sz="2" w:space="0" w:color="000001"/>
+            </w:tcBorders>
+            <w:shd w:fill="auto" w:val="clear"/>
+            <w:tcMar>
+              <w:left w:w="48" w:type="dxa"/>
             </w:tcMar>
           </w:tcPr>
           <w:p>
@@ -1464,13 +1490,14 @@
           <w:tcPr>
             <w:tcW w:w="1848" w:type="dxa"/>
             <w:tcBorders>
-              <w:left w:val="single" w:sz="2" w:space="0" w:color="000001"/>
-              <w:bottom w:val="single" w:sz="2" w:space="0" w:color="000001"/>
-              <w:insideH w:val="single" w:sz="2" w:space="0" w:color="000001"/>
-            </w:tcBorders>
-            <w:shd w:fill="auto" w:val="clear"/>
-            <w:tcMar>
-              <w:left w:w="51" w:type="dxa"/>
+              <w:top w:val="single" w:sz="2" w:space="0" w:color="000001"/>
+              <w:left w:val="single" w:sz="2" w:space="0" w:color="000001"/>
+              <w:bottom w:val="single" w:sz="2" w:space="0" w:color="000001"/>
+              <w:insideH w:val="single" w:sz="2" w:space="0" w:color="000001"/>
+            </w:tcBorders>
+            <w:shd w:fill="auto" w:val="clear"/>
+            <w:tcMar>
+              <w:left w:w="48" w:type="dxa"/>
             </w:tcMar>
           </w:tcPr>
           <w:p>
@@ -1492,13 +1519,14 @@
           <w:tcPr>
             <w:tcW w:w="2143" w:type="dxa"/>
             <w:tcBorders>
-              <w:left w:val="single" w:sz="2" w:space="0" w:color="000001"/>
-              <w:bottom w:val="single" w:sz="2" w:space="0" w:color="000001"/>
-              <w:insideH w:val="single" w:sz="2" w:space="0" w:color="000001"/>
-            </w:tcBorders>
-            <w:shd w:fill="auto" w:val="clear"/>
-            <w:tcMar>
-              <w:left w:w="51" w:type="dxa"/>
+              <w:top w:val="single" w:sz="2" w:space="0" w:color="000001"/>
+              <w:left w:val="single" w:sz="2" w:space="0" w:color="000001"/>
+              <w:bottom w:val="single" w:sz="2" w:space="0" w:color="000001"/>
+              <w:insideH w:val="single" w:sz="2" w:space="0" w:color="000001"/>
+            </w:tcBorders>
+            <w:shd w:fill="auto" w:val="clear"/>
+            <w:tcMar>
+              <w:left w:w="48" w:type="dxa"/>
             </w:tcMar>
           </w:tcPr>
           <w:p>
@@ -1520,13 +1548,14 @@
           <w:tcPr>
             <w:tcW w:w="2354" w:type="dxa"/>
             <w:tcBorders>
-              <w:left w:val="single" w:sz="2" w:space="0" w:color="000001"/>
-              <w:bottom w:val="single" w:sz="2" w:space="0" w:color="000001"/>
-              <w:insideH w:val="single" w:sz="2" w:space="0" w:color="000001"/>
-            </w:tcBorders>
-            <w:shd w:fill="auto" w:val="clear"/>
-            <w:tcMar>
-              <w:left w:w="51" w:type="dxa"/>
+              <w:top w:val="single" w:sz="2" w:space="0" w:color="000001"/>
+              <w:left w:val="single" w:sz="2" w:space="0" w:color="000001"/>
+              <w:bottom w:val="single" w:sz="2" w:space="0" w:color="000001"/>
+              <w:insideH w:val="single" w:sz="2" w:space="0" w:color="000001"/>
+            </w:tcBorders>
+            <w:shd w:fill="auto" w:val="clear"/>
+            <w:tcMar>
+              <w:left w:w="48" w:type="dxa"/>
             </w:tcMar>
           </w:tcPr>
           <w:p>
@@ -1574,8 +1603,9 @@
         </w:tc>
         <w:tc>
           <w:tcPr>
-            <w:tcW w:w="2215" w:type="dxa"/>
-            <w:tcBorders>
+            <w:tcW w:w="2216" w:type="dxa"/>
+            <w:tcBorders>
+              <w:top w:val="single" w:sz="2" w:space="0" w:color="000001"/>
               <w:left w:val="single" w:sz="2" w:space="0" w:color="000001"/>
               <w:bottom w:val="single" w:sz="2" w:space="0" w:color="000001"/>
               <w:right w:val="single" w:sz="2" w:space="0" w:color="000001"/>
@@ -1584,7 +1614,7 @@
             </w:tcBorders>
             <w:shd w:fill="auto" w:val="clear"/>
             <w:tcMar>
-              <w:left w:w="51" w:type="dxa"/>
+              <w:left w:w="48" w:type="dxa"/>
             </w:tcMar>
           </w:tcPr>
           <w:p>
@@ -1609,15 +1639,16 @@
         </w:trPr>
         <w:tc>
           <w:tcPr>
-            <w:tcW w:w="1140" w:type="dxa"/>
-            <w:tcBorders>
-              <w:left w:val="single" w:sz="2" w:space="0" w:color="000001"/>
-              <w:bottom w:val="single" w:sz="2" w:space="0" w:color="000001"/>
-              <w:insideH w:val="single" w:sz="2" w:space="0" w:color="000001"/>
-            </w:tcBorders>
-            <w:shd w:fill="auto" w:val="clear"/>
-            <w:tcMar>
-              <w:left w:w="51" w:type="dxa"/>
+            <w:tcW w:w="1139" w:type="dxa"/>
+            <w:tcBorders>
+              <w:top w:val="single" w:sz="2" w:space="0" w:color="000001"/>
+              <w:left w:val="single" w:sz="2" w:space="0" w:color="000001"/>
+              <w:bottom w:val="single" w:sz="2" w:space="0" w:color="000001"/>
+              <w:insideH w:val="single" w:sz="2" w:space="0" w:color="000001"/>
+            </w:tcBorders>
+            <w:shd w:fill="auto" w:val="clear"/>
+            <w:tcMar>
+              <w:left w:w="48" w:type="dxa"/>
             </w:tcMar>
           </w:tcPr>
           <w:p>
@@ -1639,13 +1670,14 @@
           <w:tcPr>
             <w:tcW w:w="1848" w:type="dxa"/>
             <w:tcBorders>
-              <w:left w:val="single" w:sz="2" w:space="0" w:color="000001"/>
-              <w:bottom w:val="single" w:sz="2" w:space="0" w:color="000001"/>
-              <w:insideH w:val="single" w:sz="2" w:space="0" w:color="000001"/>
-            </w:tcBorders>
-            <w:shd w:fill="auto" w:val="clear"/>
-            <w:tcMar>
-              <w:left w:w="51" w:type="dxa"/>
+              <w:top w:val="single" w:sz="2" w:space="0" w:color="000001"/>
+              <w:left w:val="single" w:sz="2" w:space="0" w:color="000001"/>
+              <w:bottom w:val="single" w:sz="2" w:space="0" w:color="000001"/>
+              <w:insideH w:val="single" w:sz="2" w:space="0" w:color="000001"/>
+            </w:tcBorders>
+            <w:shd w:fill="auto" w:val="clear"/>
+            <w:tcMar>
+              <w:left w:w="48" w:type="dxa"/>
             </w:tcMar>
           </w:tcPr>
           <w:p>
@@ -1667,33 +1699,28 @@
           <w:tcPr>
             <w:tcW w:w="2143" w:type="dxa"/>
             <w:tcBorders>
-              <w:left w:val="single" w:sz="2" w:space="0" w:color="000001"/>
-              <w:bottom w:val="single" w:sz="2" w:space="0" w:color="000001"/>
-              <w:insideH w:val="single" w:sz="2" w:space="0" w:color="000001"/>
-            </w:tcBorders>
-            <w:shd w:fill="auto" w:val="clear"/>
-            <w:tcMar>
-              <w:left w:w="51" w:type="dxa"/>
-            </w:tcMar>
-          </w:tcPr>
-          <w:p>
-            <w:pPr>
-              <w:pStyle w:val="TabellenInhalt"/>
-              <w:rPr>
-                <w:rFonts w:ascii="Calibri" w:hAnsi="Calibri"/>
-              </w:rPr>
-            </w:pPr>
-            <w:r>
-              <w:rPr>
-                <w:rFonts w:ascii="Calibri" w:hAnsi="Calibri"/>
-              </w:rPr>
-              <w:t xml:space="preserve">Fachwissen vermitteln </w:t>
-            </w:r>
-            <w:r>
-              <w:rPr>
-                <w:rFonts w:ascii="Calibri" w:hAnsi="Calibri"/>
-              </w:rPr>
-              <w:t>in Form von Schulungen vor Ort</w:t>
+              <w:top w:val="single" w:sz="2" w:space="0" w:color="000001"/>
+              <w:left w:val="single" w:sz="2" w:space="0" w:color="000001"/>
+              <w:bottom w:val="single" w:sz="2" w:space="0" w:color="000001"/>
+              <w:insideH w:val="single" w:sz="2" w:space="0" w:color="000001"/>
+            </w:tcBorders>
+            <w:shd w:fill="auto" w:val="clear"/>
+            <w:tcMar>
+              <w:left w:w="48" w:type="dxa"/>
+            </w:tcMar>
+          </w:tcPr>
+          <w:p>
+            <w:pPr>
+              <w:pStyle w:val="TabellenInhalt"/>
+              <w:rPr>
+                <w:rFonts w:ascii="Calibri" w:hAnsi="Calibri"/>
+              </w:rPr>
+            </w:pPr>
+            <w:r>
+              <w:rPr>
+                <w:rFonts w:ascii="Calibri" w:hAnsi="Calibri"/>
+              </w:rPr>
+              <w:t>Fachwissen vermitteln in Form von Schulungen vor Ort</w:t>
             </w:r>
           </w:p>
         </w:tc>
@@ -1701,13 +1728,14 @@
           <w:tcPr>
             <w:tcW w:w="2354" w:type="dxa"/>
             <w:tcBorders>
-              <w:left w:val="single" w:sz="2" w:space="0" w:color="000001"/>
-              <w:bottom w:val="single" w:sz="2" w:space="0" w:color="000001"/>
-              <w:insideH w:val="single" w:sz="2" w:space="0" w:color="000001"/>
-            </w:tcBorders>
-            <w:shd w:fill="auto" w:val="clear"/>
-            <w:tcMar>
-              <w:left w:w="51" w:type="dxa"/>
+              <w:top w:val="single" w:sz="2" w:space="0" w:color="000001"/>
+              <w:left w:val="single" w:sz="2" w:space="0" w:color="000001"/>
+              <w:bottom w:val="single" w:sz="2" w:space="0" w:color="000001"/>
+              <w:insideH w:val="single" w:sz="2" w:space="0" w:color="000001"/>
+            </w:tcBorders>
+            <w:shd w:fill="auto" w:val="clear"/>
+            <w:tcMar>
+              <w:left w:w="48" w:type="dxa"/>
             </w:tcMar>
           </w:tcPr>
           <w:p>
@@ -1741,8 +1769,9 @@
         </w:tc>
         <w:tc>
           <w:tcPr>
-            <w:tcW w:w="2215" w:type="dxa"/>
-            <w:tcBorders>
+            <w:tcW w:w="2216" w:type="dxa"/>
+            <w:tcBorders>
+              <w:top w:val="single" w:sz="2" w:space="0" w:color="000001"/>
               <w:left w:val="single" w:sz="2" w:space="0" w:color="000001"/>
               <w:bottom w:val="single" w:sz="2" w:space="0" w:color="000001"/>
               <w:right w:val="single" w:sz="2" w:space="0" w:color="000001"/>
@@ -1751,7 +1780,7 @@
             </w:tcBorders>
             <w:shd w:fill="auto" w:val="clear"/>
             <w:tcMar>
-              <w:left w:w="51" w:type="dxa"/>
+              <w:left w:w="48" w:type="dxa"/>
             </w:tcMar>
           </w:tcPr>
           <w:p>
@@ -1776,15 +1805,16 @@
         </w:trPr>
         <w:tc>
           <w:tcPr>
-            <w:tcW w:w="1140" w:type="dxa"/>
-            <w:tcBorders>
-              <w:left w:val="single" w:sz="2" w:space="0" w:color="000001"/>
-              <w:bottom w:val="single" w:sz="2" w:space="0" w:color="000001"/>
-              <w:insideH w:val="single" w:sz="2" w:space="0" w:color="000001"/>
-            </w:tcBorders>
-            <w:shd w:fill="auto" w:val="clear"/>
-            <w:tcMar>
-              <w:left w:w="51" w:type="dxa"/>
+            <w:tcW w:w="1139" w:type="dxa"/>
+            <w:tcBorders>
+              <w:top w:val="single" w:sz="2" w:space="0" w:color="000001"/>
+              <w:left w:val="single" w:sz="2" w:space="0" w:color="000001"/>
+              <w:bottom w:val="single" w:sz="2" w:space="0" w:color="000001"/>
+              <w:insideH w:val="single" w:sz="2" w:space="0" w:color="000001"/>
+            </w:tcBorders>
+            <w:shd w:fill="auto" w:val="clear"/>
+            <w:tcMar>
+              <w:left w:w="48" w:type="dxa"/>
             </w:tcMar>
           </w:tcPr>
           <w:p>
@@ -1805,13 +1835,14 @@
           <w:tcPr>
             <w:tcW w:w="1848" w:type="dxa"/>
             <w:tcBorders>
-              <w:left w:val="single" w:sz="2" w:space="0" w:color="000001"/>
-              <w:bottom w:val="single" w:sz="2" w:space="0" w:color="000001"/>
-              <w:insideH w:val="single" w:sz="2" w:space="0" w:color="000001"/>
-            </w:tcBorders>
-            <w:shd w:fill="auto" w:val="clear"/>
-            <w:tcMar>
-              <w:left w:w="51" w:type="dxa"/>
+              <w:top w:val="single" w:sz="2" w:space="0" w:color="000001"/>
+              <w:left w:val="single" w:sz="2" w:space="0" w:color="000001"/>
+              <w:bottom w:val="single" w:sz="2" w:space="0" w:color="000001"/>
+              <w:insideH w:val="single" w:sz="2" w:space="0" w:color="000001"/>
+            </w:tcBorders>
+            <w:shd w:fill="auto" w:val="clear"/>
+            <w:tcMar>
+              <w:left w:w="48" w:type="dxa"/>
             </w:tcMar>
           </w:tcPr>
           <w:p>
@@ -1833,13 +1864,14 @@
           <w:tcPr>
             <w:tcW w:w="2143" w:type="dxa"/>
             <w:tcBorders>
-              <w:left w:val="single" w:sz="2" w:space="0" w:color="000001"/>
-              <w:bottom w:val="single" w:sz="2" w:space="0" w:color="000001"/>
-              <w:insideH w:val="single" w:sz="2" w:space="0" w:color="000001"/>
-            </w:tcBorders>
-            <w:shd w:fill="auto" w:val="clear"/>
-            <w:tcMar>
-              <w:left w:w="51" w:type="dxa"/>
+              <w:top w:val="single" w:sz="2" w:space="0" w:color="000001"/>
+              <w:left w:val="single" w:sz="2" w:space="0" w:color="000001"/>
+              <w:bottom w:val="single" w:sz="2" w:space="0" w:color="000001"/>
+              <w:insideH w:val="single" w:sz="2" w:space="0" w:color="000001"/>
+            </w:tcBorders>
+            <w:shd w:fill="auto" w:val="clear"/>
+            <w:tcMar>
+              <w:left w:w="48" w:type="dxa"/>
             </w:tcMar>
           </w:tcPr>
           <w:p>
@@ -1861,13 +1893,14 @@
           <w:tcPr>
             <w:tcW w:w="2354" w:type="dxa"/>
             <w:tcBorders>
-              <w:left w:val="single" w:sz="2" w:space="0" w:color="000001"/>
-              <w:bottom w:val="single" w:sz="2" w:space="0" w:color="000001"/>
-              <w:insideH w:val="single" w:sz="2" w:space="0" w:color="000001"/>
-            </w:tcBorders>
-            <w:shd w:fill="auto" w:val="clear"/>
-            <w:tcMar>
-              <w:left w:w="51" w:type="dxa"/>
+              <w:top w:val="single" w:sz="2" w:space="0" w:color="000001"/>
+              <w:left w:val="single" w:sz="2" w:space="0" w:color="000001"/>
+              <w:bottom w:val="single" w:sz="2" w:space="0" w:color="000001"/>
+              <w:insideH w:val="single" w:sz="2" w:space="0" w:color="000001"/>
+            </w:tcBorders>
+            <w:shd w:fill="auto" w:val="clear"/>
+            <w:tcMar>
+              <w:left w:w="48" w:type="dxa"/>
             </w:tcMar>
           </w:tcPr>
           <w:p>
@@ -1887,8 +1920,9 @@
         </w:tc>
         <w:tc>
           <w:tcPr>
-            <w:tcW w:w="2215" w:type="dxa"/>
-            <w:tcBorders>
+            <w:tcW w:w="2216" w:type="dxa"/>
+            <w:tcBorders>
+              <w:top w:val="single" w:sz="2" w:space="0" w:color="000001"/>
               <w:left w:val="single" w:sz="2" w:space="0" w:color="000001"/>
               <w:bottom w:val="single" w:sz="2" w:space="0" w:color="000001"/>
               <w:right w:val="single" w:sz="2" w:space="0" w:color="000001"/>
@@ -1897,7 +1931,7 @@
             </w:tcBorders>
             <w:shd w:fill="auto" w:val="clear"/>
             <w:tcMar>
-              <w:left w:w="51" w:type="dxa"/>
+              <w:left w:w="48" w:type="dxa"/>
             </w:tcMar>
           </w:tcPr>
           <w:p>
@@ -1924,6 +1958,7 @@
       </w:pPr>
       <w:r>
         <w:rPr/>
+        <w:t>http://www.deutschlandfunk.de/kleinbauern-in-afrika-landwirtschaft-mit-armutsgarantie.724.de.html?dram:article_id=270623</w:t>
       </w:r>
     </w:p>
     <w:sectPr>
@@ -1945,6 +1980,7 @@
     <w:rPrDefault>
       <w:rPr>
         <w:rFonts w:ascii="Times New Roman" w:hAnsi="Times New Roman" w:eastAsia="SimSun" w:cs="Lucida Sans"/>
+        <w:sz w:val="20"/>
         <w:szCs w:val="24"/>
         <w:lang w:val="de-DE" w:eastAsia="zh-CN" w:bidi="hi-IN"/>
       </w:rPr>
@@ -1958,7 +1994,7 @@
     <w:qFormat/>
     <w:pPr>
       <w:widowControl/>
-      <w:overflowPunct w:val="false"/>
+      <w:overflowPunct w:val="true"/>
       <w:bidi w:val="0"/>
       <w:jc w:val="left"/>
     </w:pPr>

</xml_diff>